<commit_message>
Finita la copertura per i test case Registrazione
</commit_message>
<xml_diff>
--- a/Semilavorati/TestCaseSpecification_TechHeaven.docx
+++ b/Semilavorati/TestCaseSpecification_TechHeaven.docx
@@ -511,7 +511,6 @@
               <w:tab w:val="right" w:leader="dot" w:pos="9350"/>
             </w:tabs>
             <w:rPr>
-              <w:rFonts w:cstheme="minorBidi"/>
               <w:noProof/>
             </w:rPr>
           </w:pPr>
@@ -606,6 +605,82 @@
                 <w:b/>
                 <w:noProof/>
               </w:rPr>
+              <w:t>.1.</w:t>
+            </w:r>
+            <w:r>
+              <w:rPr>
+                <w:rStyle w:val="Collegamentoipertestuale"/>
+                <w:b/>
+                <w:noProof/>
+              </w:rPr>
+              <w:t>2</w:t>
+            </w:r>
+            <w:r>
+              <w:rPr>
+                <w:rStyle w:val="Collegamentoipertestuale"/>
+                <w:b/>
+                <w:noProof/>
+              </w:rPr>
+              <w:t xml:space="preserve"> Autenticazione utente (</w:t>
+            </w:r>
+            <w:r>
+              <w:rPr>
+                <w:rStyle w:val="Collegamentoipertestuale"/>
+                <w:b/>
+                <w:noProof/>
+              </w:rPr>
+              <w:t>singolo</w:t>
+            </w:r>
+            <w:r>
+              <w:rPr>
+                <w:rStyle w:val="Collegamentoipertestuale"/>
+                <w:b/>
+                <w:noProof/>
+              </w:rPr>
+              <w:t xml:space="preserve"> ruolo)</w:t>
+            </w:r>
+            <w:r>
+              <w:rPr>
+                <w:noProof/>
+                <w:webHidden/>
+              </w:rPr>
+              <w:tab/>
+            </w:r>
+            <w:r>
+              <w:rPr>
+                <w:noProof/>
+                <w:webHidden/>
+              </w:rPr>
+              <w:t>20</w:t>
+            </w:r>
+          </w:hyperlink>
+        </w:p>
+        <w:p>
+          <w:pPr>
+            <w:pStyle w:val="Sommario3"/>
+            <w:tabs>
+              <w:tab w:val="right" w:leader="dot" w:pos="9350"/>
+            </w:tabs>
+            <w:rPr>
+              <w:rFonts w:cstheme="minorBidi"/>
+              <w:noProof/>
+            </w:rPr>
+          </w:pPr>
+          <w:hyperlink w:anchor="_Toc179210149" w:history="1">
+            <w:r>
+              <w:rPr>
+                <w:rStyle w:val="Collegamentoipertestuale"/>
+                <w:b/>
+                <w:noProof/>
+              </w:rPr>
+              <w:t>1</w:t>
+            </w:r>
+            <w:r>
+              <w:rPr>
+                <w:rStyle w:val="Collegamentoipertestuale"/>
+                <w:b/>
+                <w:noProof/>
+              </w:rPr>
               <w:t>.1.3 Autenticazione utente (multi ruolo)</w:t>
             </w:r>
             <w:r>
@@ -620,7 +695,14 @@
                 <w:noProof/>
                 <w:webHidden/>
               </w:rPr>
-              <w:t>16</w:t>
+              <w:t>3</w:t>
+            </w:r>
+            <w:r>
+              <w:rPr>
+                <w:noProof/>
+                <w:webHidden/>
+              </w:rPr>
+              <w:t>6</w:t>
             </w:r>
           </w:hyperlink>
         </w:p>
@@ -3675,8 +3757,18 @@
           <w:sz w:val="26"/>
           <w:szCs w:val="26"/>
         </w:rPr>
-        <w:t>: TechHeaven</w:t>
+        <w:t xml:space="preserve">: </w:t>
       </w:r>
+      <w:proofErr w:type="spellStart"/>
+      <w:r>
+        <w:rPr>
+          <w:rFonts w:eastAsia="Inter"/>
+          <w:sz w:val="26"/>
+          <w:szCs w:val="26"/>
+        </w:rPr>
+        <w:t>TechHeaven</w:t>
+      </w:r>
+      <w:proofErr w:type="spellEnd"/>
     </w:p>
     <w:p>
       <w:pPr>
@@ -3699,6 +3791,7 @@
           <w:sz w:val="26"/>
           <w:szCs w:val="26"/>
         </w:rPr>
+        <w:lastRenderedPageBreak/>
         <w:t>Versione</w:t>
       </w:r>
       <w:r>
@@ -3731,7 +3824,6 @@
           <w:sz w:val="26"/>
           <w:szCs w:val="26"/>
         </w:rPr>
-        <w:lastRenderedPageBreak/>
         <w:t>Documento</w:t>
       </w:r>
       <w:r>
@@ -4258,8 +4350,18 @@
                 <w:sz w:val="26"/>
                 <w:szCs w:val="26"/>
               </w:rPr>
-              <w:t>Team member</w:t>
-            </w:r>
+              <w:t xml:space="preserve">Team </w:t>
+            </w:r>
+            <w:proofErr w:type="spellStart"/>
+            <w:r>
+              <w:rPr>
+                <w:rFonts w:eastAsia="Inter"/>
+                <w:sz w:val="26"/>
+                <w:szCs w:val="26"/>
+              </w:rPr>
+              <w:t>member</w:t>
+            </w:r>
+            <w:proofErr w:type="spellEnd"/>
           </w:p>
         </w:tc>
         <w:tc>
@@ -4316,13 +4418,23 @@
         </w:rPr>
       </w:pPr>
       <w:bookmarkStart w:id="7" w:name="_Toc179210136"/>
+      <w:proofErr w:type="spellStart"/>
       <w:r>
         <w:rPr>
           <w:rFonts w:eastAsia="Inter Medium"/>
           <w:b/>
           <w:color w:val="000000" w:themeColor="text1"/>
         </w:rPr>
-        <w:t>Revision History</w:t>
+        <w:t>Revision</w:t>
+      </w:r>
+      <w:proofErr w:type="spellEnd"/>
+      <w:r>
+        <w:rPr>
+          <w:rFonts w:eastAsia="Inter Medium"/>
+          <w:b/>
+          <w:color w:val="000000" w:themeColor="text1"/>
+        </w:rPr>
+        <w:t xml:space="preserve"> History</w:t>
       </w:r>
       <w:bookmarkEnd w:id="7"/>
     </w:p>
@@ -4625,7 +4737,25 @@
                 <w:sz w:val="26"/>
                 <w:szCs w:val="26"/>
               </w:rPr>
-              <w:t>Stesura delle sezioni del Test plan seguenti : Introduzione, Relazione con altri documenti, Panoramica del sistema.</w:t>
+              <w:t xml:space="preserve">Stesura delle sezioni del Test plan </w:t>
+            </w:r>
+            <w:proofErr w:type="gramStart"/>
+            <w:r>
+              <w:rPr>
+                <w:rFonts w:eastAsia="Inter Medium"/>
+                <w:sz w:val="26"/>
+                <w:szCs w:val="26"/>
+              </w:rPr>
+              <w:t>seguenti :</w:t>
+            </w:r>
+            <w:proofErr w:type="gramEnd"/>
+            <w:r>
+              <w:rPr>
+                <w:rFonts w:eastAsia="Inter Medium"/>
+                <w:sz w:val="26"/>
+                <w:szCs w:val="26"/>
+              </w:rPr>
+              <w:t xml:space="preserve"> Introduzione, Relazione con altri documenti, Panoramica del sistema.</w:t>
             </w:r>
           </w:p>
         </w:tc>
@@ -4786,7 +4916,43 @@
                 <w:sz w:val="26"/>
                 <w:szCs w:val="26"/>
               </w:rPr>
-              <w:t>Stesura sezioni: Features da testare/non testare, Pass/Fail criteria, Sospensione e ripristino</w:t>
+              <w:t>Stesura sezioni: Features da testare/non testare, Pass/</w:t>
+            </w:r>
+            <w:proofErr w:type="spellStart"/>
+            <w:r>
+              <w:rPr>
+                <w:rFonts w:eastAsia="Inter Medium"/>
+                <w:sz w:val="26"/>
+                <w:szCs w:val="26"/>
+              </w:rPr>
+              <w:t>Fail</w:t>
+            </w:r>
+            <w:proofErr w:type="spellEnd"/>
+            <w:r>
+              <w:rPr>
+                <w:rFonts w:eastAsia="Inter Medium"/>
+                <w:sz w:val="26"/>
+                <w:szCs w:val="26"/>
+              </w:rPr>
+              <w:t xml:space="preserve"> </w:t>
+            </w:r>
+            <w:proofErr w:type="spellStart"/>
+            <w:r>
+              <w:rPr>
+                <w:rFonts w:eastAsia="Inter Medium"/>
+                <w:sz w:val="26"/>
+                <w:szCs w:val="26"/>
+              </w:rPr>
+              <w:t>criteria</w:t>
+            </w:r>
+            <w:proofErr w:type="spellEnd"/>
+            <w:r>
+              <w:rPr>
+                <w:rFonts w:eastAsia="Inter Medium"/>
+                <w:sz w:val="26"/>
+                <w:szCs w:val="26"/>
+              </w:rPr>
+              <w:t>, Sospensione e ripristino</w:t>
             </w:r>
           </w:p>
         </w:tc>
@@ -5038,10 +5204,10 @@
         </w:rPr>
         <w:lastRenderedPageBreak/>
         <w:drawing>
-          <wp:inline distT="0" distB="0" distL="0" distR="0" wp14:anchorId="28DDACAF" wp14:editId="5B368093">
-            <wp:extent cx="3566160" cy="6415405"/>
-            <wp:effectExtent l="0" t="0" r="0" b="4445"/>
-            <wp:docPr id="1" name="Immagine 1"/>
+          <wp:inline distT="0" distB="0" distL="0" distR="0" wp14:anchorId="70725A81" wp14:editId="4D437578">
+            <wp:extent cx="4366260" cy="9060180"/>
+            <wp:effectExtent l="0" t="0" r="0" b="7620"/>
+            <wp:docPr id="18" name="Immagine 18"/>
             <wp:cNvGraphicFramePr>
               <a:graphicFrameLocks xmlns:a="http://schemas.openxmlformats.org/drawingml/2006/main" noChangeAspect="1"/>
             </wp:cNvGraphicFramePr>
@@ -5049,7 +5215,7 @@
               <a:graphicData uri="http://schemas.openxmlformats.org/drawingml/2006/picture">
                 <pic:pic xmlns:pic="http://schemas.openxmlformats.org/drawingml/2006/picture">
                   <pic:nvPicPr>
-                    <pic:cNvPr id="0" name="Picture 1"/>
+                    <pic:cNvPr id="0" name="Picture 8"/>
                     <pic:cNvPicPr>
                       <a:picLocks noChangeAspect="1" noChangeArrowheads="1"/>
                     </pic:cNvPicPr>
@@ -5070,7 +5236,7 @@
                   <pic:spPr bwMode="auto">
                     <a:xfrm>
                       <a:off x="0" y="0"/>
-                      <a:ext cx="3578279" cy="6437207"/>
+                      <a:ext cx="4366260" cy="9060180"/>
                     </a:xfrm>
                     <a:prstGeom prst="rect">
                       <a:avLst/>
@@ -5096,10 +5262,10 @@
         </w:rPr>
         <w:lastRenderedPageBreak/>
         <w:drawing>
-          <wp:inline distT="0" distB="0" distL="0" distR="0" wp14:anchorId="4DE52461" wp14:editId="60F4CAA4">
-            <wp:extent cx="4404360" cy="9060180"/>
+          <wp:inline distT="0" distB="0" distL="0" distR="0" wp14:anchorId="5547FA91" wp14:editId="47C57DFA">
+            <wp:extent cx="4274820" cy="9060180"/>
             <wp:effectExtent l="0" t="0" r="0" b="7620"/>
-            <wp:docPr id="6" name="Immagine 6"/>
+            <wp:docPr id="19" name="Immagine 19"/>
             <wp:cNvGraphicFramePr>
               <a:graphicFrameLocks xmlns:a="http://schemas.openxmlformats.org/drawingml/2006/main" noChangeAspect="1"/>
             </wp:cNvGraphicFramePr>
@@ -5107,7 +5273,7 @@
               <a:graphicData uri="http://schemas.openxmlformats.org/drawingml/2006/picture">
                 <pic:pic xmlns:pic="http://schemas.openxmlformats.org/drawingml/2006/picture">
                   <pic:nvPicPr>
-                    <pic:cNvPr id="0" name="Picture 2"/>
+                    <pic:cNvPr id="0" name="Picture 9"/>
                     <pic:cNvPicPr>
                       <a:picLocks noChangeAspect="1" noChangeArrowheads="1"/>
                     </pic:cNvPicPr>
@@ -5128,7 +5294,7 @@
                   <pic:spPr bwMode="auto">
                     <a:xfrm>
                       <a:off x="0" y="0"/>
-                      <a:ext cx="4404360" cy="9060180"/>
+                      <a:ext cx="4274820" cy="9060180"/>
                     </a:xfrm>
                     <a:prstGeom prst="rect">
                       <a:avLst/>
@@ -5155,10 +5321,10 @@
         </w:rPr>
         <w:lastRenderedPageBreak/>
         <w:drawing>
-          <wp:inline distT="0" distB="0" distL="0" distR="0" wp14:anchorId="4C631DD4" wp14:editId="7726E98A">
-            <wp:extent cx="4405630" cy="9072245"/>
-            <wp:effectExtent l="0" t="0" r="0" b="0"/>
-            <wp:docPr id="7" name="Immagine 7"/>
+          <wp:inline distT="0" distB="0" distL="0" distR="0" wp14:anchorId="0B6F85CF" wp14:editId="47C349CC">
+            <wp:extent cx="4274820" cy="9060180"/>
+            <wp:effectExtent l="0" t="0" r="0" b="7620"/>
+            <wp:docPr id="20" name="Immagine 20"/>
             <wp:cNvGraphicFramePr>
               <a:graphicFrameLocks xmlns:a="http://schemas.openxmlformats.org/drawingml/2006/main" noChangeAspect="1"/>
             </wp:cNvGraphicFramePr>
@@ -5166,7 +5332,7 @@
               <a:graphicData uri="http://schemas.openxmlformats.org/drawingml/2006/picture">
                 <pic:pic xmlns:pic="http://schemas.openxmlformats.org/drawingml/2006/picture">
                   <pic:nvPicPr>
-                    <pic:cNvPr id="0" name="Picture 3"/>
+                    <pic:cNvPr id="0" name="Picture 10"/>
                     <pic:cNvPicPr>
                       <a:picLocks noChangeAspect="1" noChangeArrowheads="1"/>
                     </pic:cNvPicPr>
@@ -5187,7 +5353,7 @@
                   <pic:spPr bwMode="auto">
                     <a:xfrm>
                       <a:off x="0" y="0"/>
-                      <a:ext cx="4405630" cy="9072245"/>
+                      <a:ext cx="4274820" cy="9060180"/>
                     </a:xfrm>
                     <a:prstGeom prst="rect">
                       <a:avLst/>
@@ -5211,10 +5377,10 @@
         </w:rPr>
         <w:lastRenderedPageBreak/>
         <w:drawing>
-          <wp:inline distT="0" distB="0" distL="0" distR="0" wp14:anchorId="1493D1EC" wp14:editId="56A3EA38">
-            <wp:extent cx="4405630" cy="9072245"/>
-            <wp:effectExtent l="0" t="0" r="0" b="0"/>
-            <wp:docPr id="8" name="Immagine 8"/>
+          <wp:inline distT="0" distB="0" distL="0" distR="0" wp14:anchorId="283F15DB" wp14:editId="649A9822">
+            <wp:extent cx="4274820" cy="9060180"/>
+            <wp:effectExtent l="0" t="0" r="0" b="7620"/>
+            <wp:docPr id="21" name="Immagine 21"/>
             <wp:cNvGraphicFramePr>
               <a:graphicFrameLocks xmlns:a="http://schemas.openxmlformats.org/drawingml/2006/main" noChangeAspect="1"/>
             </wp:cNvGraphicFramePr>
@@ -5222,7 +5388,7 @@
               <a:graphicData uri="http://schemas.openxmlformats.org/drawingml/2006/picture">
                 <pic:pic xmlns:pic="http://schemas.openxmlformats.org/drawingml/2006/picture">
                   <pic:nvPicPr>
-                    <pic:cNvPr id="0" name="Picture 5"/>
+                    <pic:cNvPr id="0" name="Picture 11"/>
                     <pic:cNvPicPr>
                       <a:picLocks noChangeAspect="1" noChangeArrowheads="1"/>
                     </pic:cNvPicPr>
@@ -5243,7 +5409,7 @@
                   <pic:spPr bwMode="auto">
                     <a:xfrm>
                       <a:off x="0" y="0"/>
-                      <a:ext cx="4405630" cy="9072245"/>
+                      <a:ext cx="4274820" cy="9060180"/>
                     </a:xfrm>
                     <a:prstGeom prst="rect">
                       <a:avLst/>
@@ -5267,10 +5433,10 @@
         </w:rPr>
         <w:lastRenderedPageBreak/>
         <w:drawing>
-          <wp:inline distT="0" distB="0" distL="0" distR="0" wp14:anchorId="4E9239C9" wp14:editId="284C28B8">
-            <wp:extent cx="4405630" cy="9072245"/>
-            <wp:effectExtent l="0" t="0" r="0" b="0"/>
-            <wp:docPr id="9" name="Immagine 9"/>
+          <wp:inline distT="0" distB="0" distL="0" distR="0" wp14:anchorId="7BA73455" wp14:editId="67DF5C43">
+            <wp:extent cx="4274820" cy="9060180"/>
+            <wp:effectExtent l="0" t="0" r="0" b="7620"/>
+            <wp:docPr id="22" name="Immagine 22"/>
             <wp:cNvGraphicFramePr>
               <a:graphicFrameLocks xmlns:a="http://schemas.openxmlformats.org/drawingml/2006/main" noChangeAspect="1"/>
             </wp:cNvGraphicFramePr>
@@ -5278,7 +5444,7 @@
               <a:graphicData uri="http://schemas.openxmlformats.org/drawingml/2006/picture">
                 <pic:pic xmlns:pic="http://schemas.openxmlformats.org/drawingml/2006/picture">
                   <pic:nvPicPr>
-                    <pic:cNvPr id="0" name="Picture 7"/>
+                    <pic:cNvPr id="0" name="Picture 12"/>
                     <pic:cNvPicPr>
                       <a:picLocks noChangeAspect="1" noChangeArrowheads="1"/>
                     </pic:cNvPicPr>
@@ -5299,7 +5465,7 @@
                   <pic:spPr bwMode="auto">
                     <a:xfrm>
                       <a:off x="0" y="0"/>
-                      <a:ext cx="4405630" cy="9072245"/>
+                      <a:ext cx="4274820" cy="9060180"/>
                     </a:xfrm>
                     <a:prstGeom prst="rect">
                       <a:avLst/>
@@ -5323,10 +5489,10 @@
         </w:rPr>
         <w:lastRenderedPageBreak/>
         <w:drawing>
-          <wp:inline distT="0" distB="0" distL="0" distR="0" wp14:anchorId="40DD2E4D" wp14:editId="3807A128">
-            <wp:extent cx="4191000" cy="9072245"/>
+          <wp:inline distT="0" distB="0" distL="0" distR="0" wp14:anchorId="1A261A0F" wp14:editId="07861919">
+            <wp:extent cx="4076700" cy="9067800"/>
             <wp:effectExtent l="0" t="0" r="0" b="0"/>
-            <wp:docPr id="10" name="Immagine 10"/>
+            <wp:docPr id="14" name="Immagine 14"/>
             <wp:cNvGraphicFramePr>
               <a:graphicFrameLocks xmlns:a="http://schemas.openxmlformats.org/drawingml/2006/main" noChangeAspect="1"/>
             </wp:cNvGraphicFramePr>
@@ -5334,7 +5500,7 @@
               <a:graphicData uri="http://schemas.openxmlformats.org/drawingml/2006/picture">
                 <pic:pic xmlns:pic="http://schemas.openxmlformats.org/drawingml/2006/picture">
                   <pic:nvPicPr>
-                    <pic:cNvPr id="0" name="Picture 9"/>
+                    <pic:cNvPr id="0" name="Picture 4"/>
                     <pic:cNvPicPr>
                       <a:picLocks noChangeAspect="1" noChangeArrowheads="1"/>
                     </pic:cNvPicPr>
@@ -5355,7 +5521,7 @@
                   <pic:spPr bwMode="auto">
                     <a:xfrm>
                       <a:off x="0" y="0"/>
-                      <a:ext cx="4191000" cy="9072245"/>
+                      <a:ext cx="4076700" cy="9067800"/>
                     </a:xfrm>
                     <a:prstGeom prst="rect">
                       <a:avLst/>
@@ -5377,10 +5543,10 @@
         </w:rPr>
         <w:lastRenderedPageBreak/>
         <w:drawing>
-          <wp:inline distT="0" distB="0" distL="0" distR="0" wp14:anchorId="259BA379" wp14:editId="1848CEF3">
-            <wp:extent cx="4191000" cy="9067800"/>
+          <wp:inline distT="0" distB="0" distL="0" distR="0" wp14:anchorId="79CFA39A" wp14:editId="417B8750">
+            <wp:extent cx="4076700" cy="9067800"/>
             <wp:effectExtent l="0" t="0" r="0" b="0"/>
-            <wp:docPr id="2" name="Immagine 2"/>
+            <wp:docPr id="15" name="Immagine 15"/>
             <wp:cNvGraphicFramePr>
               <a:graphicFrameLocks xmlns:a="http://schemas.openxmlformats.org/drawingml/2006/main" noChangeAspect="1"/>
             </wp:cNvGraphicFramePr>
@@ -5388,7 +5554,7 @@
               <a:graphicData uri="http://schemas.openxmlformats.org/drawingml/2006/picture">
                 <pic:pic xmlns:pic="http://schemas.openxmlformats.org/drawingml/2006/picture">
                   <pic:nvPicPr>
-                    <pic:cNvPr id="0" name="Picture 1"/>
+                    <pic:cNvPr id="0" name="Picture 5"/>
                     <pic:cNvPicPr>
                       <a:picLocks noChangeAspect="1" noChangeArrowheads="1"/>
                     </pic:cNvPicPr>
@@ -5409,7 +5575,451 @@
                   <pic:spPr bwMode="auto">
                     <a:xfrm>
                       <a:off x="0" y="0"/>
-                      <a:ext cx="4191000" cy="9067800"/>
+                      <a:ext cx="4076700" cy="9067800"/>
+                    </a:xfrm>
+                    <a:prstGeom prst="rect">
+                      <a:avLst/>
+                    </a:prstGeom>
+                    <a:noFill/>
+                    <a:ln>
+                      <a:noFill/>
+                    </a:ln>
+                  </pic:spPr>
+                </pic:pic>
+              </a:graphicData>
+            </a:graphic>
+          </wp:inline>
+        </w:drawing>
+      </w:r>
+      <w:r>
+        <w:rPr>
+          <w:noProof/>
+        </w:rPr>
+        <w:lastRenderedPageBreak/>
+        <w:drawing>
+          <wp:inline distT="0" distB="0" distL="0" distR="0" wp14:anchorId="168F4BE3" wp14:editId="2FD5E56E">
+            <wp:extent cx="4076700" cy="9067800"/>
+            <wp:effectExtent l="0" t="0" r="0" b="0"/>
+            <wp:docPr id="16" name="Immagine 16"/>
+            <wp:cNvGraphicFramePr>
+              <a:graphicFrameLocks xmlns:a="http://schemas.openxmlformats.org/drawingml/2006/main" noChangeAspect="1"/>
+            </wp:cNvGraphicFramePr>
+            <a:graphic xmlns:a="http://schemas.openxmlformats.org/drawingml/2006/main">
+              <a:graphicData uri="http://schemas.openxmlformats.org/drawingml/2006/picture">
+                <pic:pic xmlns:pic="http://schemas.openxmlformats.org/drawingml/2006/picture">
+                  <pic:nvPicPr>
+                    <pic:cNvPr id="0" name="Picture 6"/>
+                    <pic:cNvPicPr>
+                      <a:picLocks noChangeAspect="1" noChangeArrowheads="1"/>
+                    </pic:cNvPicPr>
+                  </pic:nvPicPr>
+                  <pic:blipFill>
+                    <a:blip r:embed="rId20">
+                      <a:extLst>
+                        <a:ext uri="{28A0092B-C50C-407E-A947-70E740481C1C}">
+                          <a14:useLocalDpi xmlns:a14="http://schemas.microsoft.com/office/drawing/2010/main" val="0"/>
+                        </a:ext>
+                      </a:extLst>
+                    </a:blip>
+                    <a:srcRect/>
+                    <a:stretch>
+                      <a:fillRect/>
+                    </a:stretch>
+                  </pic:blipFill>
+                  <pic:spPr bwMode="auto">
+                    <a:xfrm>
+                      <a:off x="0" y="0"/>
+                      <a:ext cx="4076700" cy="9067800"/>
+                    </a:xfrm>
+                    <a:prstGeom prst="rect">
+                      <a:avLst/>
+                    </a:prstGeom>
+                    <a:noFill/>
+                    <a:ln>
+                      <a:noFill/>
+                    </a:ln>
+                  </pic:spPr>
+                </pic:pic>
+              </a:graphicData>
+            </a:graphic>
+          </wp:inline>
+        </w:drawing>
+      </w:r>
+      <w:r>
+        <w:rPr>
+          <w:noProof/>
+        </w:rPr>
+        <w:lastRenderedPageBreak/>
+        <w:drawing>
+          <wp:inline distT="0" distB="0" distL="0" distR="0" wp14:anchorId="4B467899" wp14:editId="43180A4B">
+            <wp:extent cx="4099560" cy="9060180"/>
+            <wp:effectExtent l="0" t="0" r="0" b="7620"/>
+            <wp:docPr id="17" name="Immagine 17"/>
+            <wp:cNvGraphicFramePr>
+              <a:graphicFrameLocks xmlns:a="http://schemas.openxmlformats.org/drawingml/2006/main" noChangeAspect="1"/>
+            </wp:cNvGraphicFramePr>
+            <a:graphic xmlns:a="http://schemas.openxmlformats.org/drawingml/2006/main">
+              <a:graphicData uri="http://schemas.openxmlformats.org/drawingml/2006/picture">
+                <pic:pic xmlns:pic="http://schemas.openxmlformats.org/drawingml/2006/picture">
+                  <pic:nvPicPr>
+                    <pic:cNvPr id="0" name="Picture 7"/>
+                    <pic:cNvPicPr>
+                      <a:picLocks noChangeAspect="1" noChangeArrowheads="1"/>
+                    </pic:cNvPicPr>
+                  </pic:nvPicPr>
+                  <pic:blipFill>
+                    <a:blip r:embed="rId21">
+                      <a:extLst>
+                        <a:ext uri="{28A0092B-C50C-407E-A947-70E740481C1C}">
+                          <a14:useLocalDpi xmlns:a14="http://schemas.microsoft.com/office/drawing/2010/main" val="0"/>
+                        </a:ext>
+                      </a:extLst>
+                    </a:blip>
+                    <a:srcRect/>
+                    <a:stretch>
+                      <a:fillRect/>
+                    </a:stretch>
+                  </pic:blipFill>
+                  <pic:spPr bwMode="auto">
+                    <a:xfrm>
+                      <a:off x="0" y="0"/>
+                      <a:ext cx="4099560" cy="9060180"/>
+                    </a:xfrm>
+                    <a:prstGeom prst="rect">
+                      <a:avLst/>
+                    </a:prstGeom>
+                    <a:noFill/>
+                    <a:ln>
+                      <a:noFill/>
+                    </a:ln>
+                  </pic:spPr>
+                </pic:pic>
+              </a:graphicData>
+            </a:graphic>
+          </wp:inline>
+        </w:drawing>
+      </w:r>
+    </w:p>
+    <w:p>
+      <w:r>
+        <w:rPr>
+          <w:noProof/>
+        </w:rPr>
+        <w:lastRenderedPageBreak/>
+        <w:drawing>
+          <wp:inline distT="0" distB="0" distL="0" distR="0" wp14:anchorId="2097E420" wp14:editId="1E757778">
+            <wp:extent cx="4076700" cy="9067800"/>
+            <wp:effectExtent l="0" t="0" r="0" b="0"/>
+            <wp:docPr id="24" name="Immagine 24"/>
+            <wp:cNvGraphicFramePr>
+              <a:graphicFrameLocks xmlns:a="http://schemas.openxmlformats.org/drawingml/2006/main" noChangeAspect="1"/>
+            </wp:cNvGraphicFramePr>
+            <a:graphic xmlns:a="http://schemas.openxmlformats.org/drawingml/2006/main">
+              <a:graphicData uri="http://schemas.openxmlformats.org/drawingml/2006/picture">
+                <pic:pic xmlns:pic="http://schemas.openxmlformats.org/drawingml/2006/picture">
+                  <pic:nvPicPr>
+                    <pic:cNvPr id="0" name="Picture 14"/>
+                    <pic:cNvPicPr>
+                      <a:picLocks noChangeAspect="1" noChangeArrowheads="1"/>
+                    </pic:cNvPicPr>
+                  </pic:nvPicPr>
+                  <pic:blipFill>
+                    <a:blip r:embed="rId22">
+                      <a:extLst>
+                        <a:ext uri="{28A0092B-C50C-407E-A947-70E740481C1C}">
+                          <a14:useLocalDpi xmlns:a14="http://schemas.microsoft.com/office/drawing/2010/main" val="0"/>
+                        </a:ext>
+                      </a:extLst>
+                    </a:blip>
+                    <a:srcRect/>
+                    <a:stretch>
+                      <a:fillRect/>
+                    </a:stretch>
+                  </pic:blipFill>
+                  <pic:spPr bwMode="auto">
+                    <a:xfrm>
+                      <a:off x="0" y="0"/>
+                      <a:ext cx="4076700" cy="9067800"/>
+                    </a:xfrm>
+                    <a:prstGeom prst="rect">
+                      <a:avLst/>
+                    </a:prstGeom>
+                    <a:noFill/>
+                    <a:ln>
+                      <a:noFill/>
+                    </a:ln>
+                  </pic:spPr>
+                </pic:pic>
+              </a:graphicData>
+            </a:graphic>
+          </wp:inline>
+        </w:drawing>
+      </w:r>
+    </w:p>
+    <w:p>
+      <w:r>
+        <w:rPr>
+          <w:noProof/>
+        </w:rPr>
+        <w:lastRenderedPageBreak/>
+        <w:drawing>
+          <wp:inline distT="0" distB="0" distL="0" distR="0" wp14:anchorId="5A6A1872" wp14:editId="7C5BB672">
+            <wp:extent cx="4076700" cy="9067800"/>
+            <wp:effectExtent l="0" t="0" r="0" b="0"/>
+            <wp:docPr id="25" name="Immagine 25"/>
+            <wp:cNvGraphicFramePr>
+              <a:graphicFrameLocks xmlns:a="http://schemas.openxmlformats.org/drawingml/2006/main" noChangeAspect="1"/>
+            </wp:cNvGraphicFramePr>
+            <a:graphic xmlns:a="http://schemas.openxmlformats.org/drawingml/2006/main">
+              <a:graphicData uri="http://schemas.openxmlformats.org/drawingml/2006/picture">
+                <pic:pic xmlns:pic="http://schemas.openxmlformats.org/drawingml/2006/picture">
+                  <pic:nvPicPr>
+                    <pic:cNvPr id="0" name="Picture 15"/>
+                    <pic:cNvPicPr>
+                      <a:picLocks noChangeAspect="1" noChangeArrowheads="1"/>
+                    </pic:cNvPicPr>
+                  </pic:nvPicPr>
+                  <pic:blipFill>
+                    <a:blip r:embed="rId23">
+                      <a:extLst>
+                        <a:ext uri="{28A0092B-C50C-407E-A947-70E740481C1C}">
+                          <a14:useLocalDpi xmlns:a14="http://schemas.microsoft.com/office/drawing/2010/main" val="0"/>
+                        </a:ext>
+                      </a:extLst>
+                    </a:blip>
+                    <a:srcRect/>
+                    <a:stretch>
+                      <a:fillRect/>
+                    </a:stretch>
+                  </pic:blipFill>
+                  <pic:spPr bwMode="auto">
+                    <a:xfrm>
+                      <a:off x="0" y="0"/>
+                      <a:ext cx="4076700" cy="9067800"/>
+                    </a:xfrm>
+                    <a:prstGeom prst="rect">
+                      <a:avLst/>
+                    </a:prstGeom>
+                    <a:noFill/>
+                    <a:ln>
+                      <a:noFill/>
+                    </a:ln>
+                  </pic:spPr>
+                </pic:pic>
+              </a:graphicData>
+            </a:graphic>
+          </wp:inline>
+        </w:drawing>
+      </w:r>
+    </w:p>
+    <w:p>
+      <w:r>
+        <w:rPr>
+          <w:noProof/>
+        </w:rPr>
+        <w:lastRenderedPageBreak/>
+        <w:drawing>
+          <wp:inline distT="0" distB="0" distL="0" distR="0" wp14:anchorId="3892E815" wp14:editId="4FE1D458">
+            <wp:extent cx="4076700" cy="9067800"/>
+            <wp:effectExtent l="0" t="0" r="0" b="0"/>
+            <wp:docPr id="26" name="Immagine 26"/>
+            <wp:cNvGraphicFramePr>
+              <a:graphicFrameLocks xmlns:a="http://schemas.openxmlformats.org/drawingml/2006/main" noChangeAspect="1"/>
+            </wp:cNvGraphicFramePr>
+            <a:graphic xmlns:a="http://schemas.openxmlformats.org/drawingml/2006/main">
+              <a:graphicData uri="http://schemas.openxmlformats.org/drawingml/2006/picture">
+                <pic:pic xmlns:pic="http://schemas.openxmlformats.org/drawingml/2006/picture">
+                  <pic:nvPicPr>
+                    <pic:cNvPr id="0" name="Picture 16"/>
+                    <pic:cNvPicPr>
+                      <a:picLocks noChangeAspect="1" noChangeArrowheads="1"/>
+                    </pic:cNvPicPr>
+                  </pic:nvPicPr>
+                  <pic:blipFill>
+                    <a:blip r:embed="rId24">
+                      <a:extLst>
+                        <a:ext uri="{28A0092B-C50C-407E-A947-70E740481C1C}">
+                          <a14:useLocalDpi xmlns:a14="http://schemas.microsoft.com/office/drawing/2010/main" val="0"/>
+                        </a:ext>
+                      </a:extLst>
+                    </a:blip>
+                    <a:srcRect/>
+                    <a:stretch>
+                      <a:fillRect/>
+                    </a:stretch>
+                  </pic:blipFill>
+                  <pic:spPr bwMode="auto">
+                    <a:xfrm>
+                      <a:off x="0" y="0"/>
+                      <a:ext cx="4076700" cy="9067800"/>
+                    </a:xfrm>
+                    <a:prstGeom prst="rect">
+                      <a:avLst/>
+                    </a:prstGeom>
+                    <a:noFill/>
+                    <a:ln>
+                      <a:noFill/>
+                    </a:ln>
+                  </pic:spPr>
+                </pic:pic>
+              </a:graphicData>
+            </a:graphic>
+          </wp:inline>
+        </w:drawing>
+      </w:r>
+    </w:p>
+    <w:p>
+      <w:r>
+        <w:rPr>
+          <w:noProof/>
+        </w:rPr>
+        <w:lastRenderedPageBreak/>
+        <w:drawing>
+          <wp:inline distT="0" distB="0" distL="0" distR="0" wp14:anchorId="322F4ED7" wp14:editId="052C68FF">
+            <wp:extent cx="4076700" cy="9067800"/>
+            <wp:effectExtent l="0" t="0" r="0" b="0"/>
+            <wp:docPr id="27" name="Immagine 27"/>
+            <wp:cNvGraphicFramePr>
+              <a:graphicFrameLocks xmlns:a="http://schemas.openxmlformats.org/drawingml/2006/main" noChangeAspect="1"/>
+            </wp:cNvGraphicFramePr>
+            <a:graphic xmlns:a="http://schemas.openxmlformats.org/drawingml/2006/main">
+              <a:graphicData uri="http://schemas.openxmlformats.org/drawingml/2006/picture">
+                <pic:pic xmlns:pic="http://schemas.openxmlformats.org/drawingml/2006/picture">
+                  <pic:nvPicPr>
+                    <pic:cNvPr id="0" name="Picture 17"/>
+                    <pic:cNvPicPr>
+                      <a:picLocks noChangeAspect="1" noChangeArrowheads="1"/>
+                    </pic:cNvPicPr>
+                  </pic:nvPicPr>
+                  <pic:blipFill>
+                    <a:blip r:embed="rId25">
+                      <a:extLst>
+                        <a:ext uri="{28A0092B-C50C-407E-A947-70E740481C1C}">
+                          <a14:useLocalDpi xmlns:a14="http://schemas.microsoft.com/office/drawing/2010/main" val="0"/>
+                        </a:ext>
+                      </a:extLst>
+                    </a:blip>
+                    <a:srcRect/>
+                    <a:stretch>
+                      <a:fillRect/>
+                    </a:stretch>
+                  </pic:blipFill>
+                  <pic:spPr bwMode="auto">
+                    <a:xfrm>
+                      <a:off x="0" y="0"/>
+                      <a:ext cx="4076700" cy="9067800"/>
+                    </a:xfrm>
+                    <a:prstGeom prst="rect">
+                      <a:avLst/>
+                    </a:prstGeom>
+                    <a:noFill/>
+                    <a:ln>
+                      <a:noFill/>
+                    </a:ln>
+                  </pic:spPr>
+                </pic:pic>
+              </a:graphicData>
+            </a:graphic>
+          </wp:inline>
+        </w:drawing>
+      </w:r>
+    </w:p>
+    <w:p>
+      <w:r>
+        <w:rPr>
+          <w:noProof/>
+        </w:rPr>
+        <w:lastRenderedPageBreak/>
+        <w:drawing>
+          <wp:inline distT="0" distB="0" distL="0" distR="0" wp14:anchorId="1561B2B3" wp14:editId="74A4CC29">
+            <wp:extent cx="4076700" cy="9067800"/>
+            <wp:effectExtent l="0" t="0" r="0" b="0"/>
+            <wp:docPr id="28" name="Immagine 28"/>
+            <wp:cNvGraphicFramePr>
+              <a:graphicFrameLocks xmlns:a="http://schemas.openxmlformats.org/drawingml/2006/main" noChangeAspect="1"/>
+            </wp:cNvGraphicFramePr>
+            <a:graphic xmlns:a="http://schemas.openxmlformats.org/drawingml/2006/main">
+              <a:graphicData uri="http://schemas.openxmlformats.org/drawingml/2006/picture">
+                <pic:pic xmlns:pic="http://schemas.openxmlformats.org/drawingml/2006/picture">
+                  <pic:nvPicPr>
+                    <pic:cNvPr id="0" name="Picture 18"/>
+                    <pic:cNvPicPr>
+                      <a:picLocks noChangeAspect="1" noChangeArrowheads="1"/>
+                    </pic:cNvPicPr>
+                  </pic:nvPicPr>
+                  <pic:blipFill>
+                    <a:blip r:embed="rId26">
+                      <a:extLst>
+                        <a:ext uri="{28A0092B-C50C-407E-A947-70E740481C1C}">
+                          <a14:useLocalDpi xmlns:a14="http://schemas.microsoft.com/office/drawing/2010/main" val="0"/>
+                        </a:ext>
+                      </a:extLst>
+                    </a:blip>
+                    <a:srcRect/>
+                    <a:stretch>
+                      <a:fillRect/>
+                    </a:stretch>
+                  </pic:blipFill>
+                  <pic:spPr bwMode="auto">
+                    <a:xfrm>
+                      <a:off x="0" y="0"/>
+                      <a:ext cx="4076700" cy="9067800"/>
+                    </a:xfrm>
+                    <a:prstGeom prst="rect">
+                      <a:avLst/>
+                    </a:prstGeom>
+                    <a:noFill/>
+                    <a:ln>
+                      <a:noFill/>
+                    </a:ln>
+                  </pic:spPr>
+                </pic:pic>
+              </a:graphicData>
+            </a:graphic>
+          </wp:inline>
+        </w:drawing>
+      </w:r>
+    </w:p>
+    <w:p>
+      <w:r>
+        <w:rPr>
+          <w:noProof/>
+        </w:rPr>
+        <w:lastRenderedPageBreak/>
+        <w:drawing>
+          <wp:inline distT="0" distB="0" distL="0" distR="0" wp14:anchorId="79E1B6C6" wp14:editId="2AECB3E5">
+            <wp:extent cx="4076700" cy="9067800"/>
+            <wp:effectExtent l="0" t="0" r="0" b="0"/>
+            <wp:docPr id="29" name="Immagine 29"/>
+            <wp:cNvGraphicFramePr>
+              <a:graphicFrameLocks xmlns:a="http://schemas.openxmlformats.org/drawingml/2006/main" noChangeAspect="1"/>
+            </wp:cNvGraphicFramePr>
+            <a:graphic xmlns:a="http://schemas.openxmlformats.org/drawingml/2006/main">
+              <a:graphicData uri="http://schemas.openxmlformats.org/drawingml/2006/picture">
+                <pic:pic xmlns:pic="http://schemas.openxmlformats.org/drawingml/2006/picture">
+                  <pic:nvPicPr>
+                    <pic:cNvPr id="0" name="Picture 19"/>
+                    <pic:cNvPicPr>
+                      <a:picLocks noChangeAspect="1" noChangeArrowheads="1"/>
+                    </pic:cNvPicPr>
+                  </pic:nvPicPr>
+                  <pic:blipFill>
+                    <a:blip r:embed="rId27">
+                      <a:extLst>
+                        <a:ext uri="{28A0092B-C50C-407E-A947-70E740481C1C}">
+                          <a14:useLocalDpi xmlns:a14="http://schemas.microsoft.com/office/drawing/2010/main" val="0"/>
+                        </a:ext>
+                      </a:extLst>
+                    </a:blip>
+                    <a:srcRect/>
+                    <a:stretch>
+                      <a:fillRect/>
+                    </a:stretch>
+                  </pic:blipFill>
+                  <pic:spPr bwMode="auto">
+                    <a:xfrm>
+                      <a:off x="0" y="0"/>
+                      <a:ext cx="4076700" cy="9067800"/>
                     </a:xfrm>
                     <a:prstGeom prst="rect">
                       <a:avLst/>
@@ -5729,7 +6339,25 @@
         <w:color w:val="666666"/>
         <w:lang w:eastAsia="it-IT"/>
       </w:rPr>
-      <w:t>Corso di Ingegneria del Software a.a. 2023/2024</w:t>
+      <w:t xml:space="preserve">Corso di Ingegneria del Software </w:t>
+    </w:r>
+    <w:proofErr w:type="spellStart"/>
+    <w:r>
+      <w:rPr>
+        <w:rFonts w:ascii="Inter" w:eastAsia="Inter" w:hAnsi="Inter" w:cs="Inter"/>
+        <w:color w:val="666666"/>
+        <w:lang w:eastAsia="it-IT"/>
+      </w:rPr>
+      <w:t>a.a</w:t>
+    </w:r>
+    <w:proofErr w:type="spellEnd"/>
+    <w:r>
+      <w:rPr>
+        <w:rFonts w:ascii="Inter" w:eastAsia="Inter" w:hAnsi="Inter" w:cs="Inter"/>
+        <w:color w:val="666666"/>
+        <w:lang w:eastAsia="it-IT"/>
+      </w:rPr>
+      <w:t>. 2023/2024</w:t>
     </w:r>
   </w:p>
   <w:p>

</xml_diff>